<commit_message>
react fundamentals problem practice started
</commit_message>
<xml_diff>
--- a/React fundamentals challenges/react fundamentals challenges.docx
+++ b/React fundamentals challenges/react fundamentals challenges.docx
@@ -5,10 +5,10 @@
     <w:p>
       <w:r>
         <w:drawing>
-          <wp:inline distT="0" distB="0" distL="0" distR="0" wp14:anchorId="3B5921BF" wp14:editId="42FA96D1">
-            <wp:extent cx="5943600" cy="3583940"/>
-            <wp:effectExtent l="0" t="0" r="0" b="0"/>
-            <wp:docPr id="1655872524" name="Picture 1"/>
+          <wp:inline distT="0" distB="0" distL="0" distR="0" wp14:anchorId="23F8496A" wp14:editId="0BD55676">
+            <wp:extent cx="5943600" cy="5404485"/>
+            <wp:effectExtent l="0" t="0" r="0" b="5715"/>
+            <wp:docPr id="233442290" name="Picture 1"/>
             <wp:cNvGraphicFramePr>
               <a:graphicFrameLocks xmlns:a="http://schemas.openxmlformats.org/drawingml/2006/main" noChangeAspect="1"/>
             </wp:cNvGraphicFramePr>
@@ -16,7 +16,7 @@
               <a:graphicData uri="http://schemas.openxmlformats.org/drawingml/2006/picture">
                 <pic:pic xmlns:pic="http://schemas.openxmlformats.org/drawingml/2006/picture">
                   <pic:nvPicPr>
-                    <pic:cNvPr id="1655872524" name=""/>
+                    <pic:cNvPr id="233442290" name=""/>
                     <pic:cNvPicPr/>
                   </pic:nvPicPr>
                   <pic:blipFill>
@@ -28,7 +28,7 @@
                   <pic:spPr>
                     <a:xfrm>
                       <a:off x="0" y="0"/>
-                      <a:ext cx="5943600" cy="3583940"/>
+                      <a:ext cx="5943600" cy="5404485"/>
                     </a:xfrm>
                     <a:prstGeom prst="rect">
                       <a:avLst/>
@@ -40,15 +40,16 @@
           </wp:inline>
         </w:drawing>
       </w:r>
-    </w:p>
-    <w:p/>
-    <w:p>
       <w:r>
+        <w:br/>
+      </w:r>
+      <w:r>
+        <w:lastRenderedPageBreak/>
         <w:drawing>
-          <wp:inline distT="0" distB="0" distL="0" distR="0" wp14:anchorId="41A2FD4D" wp14:editId="6AA539A1">
-            <wp:extent cx="5943600" cy="2242820"/>
-            <wp:effectExtent l="0" t="0" r="0" b="5080"/>
-            <wp:docPr id="380915947" name="Picture 1"/>
+          <wp:inline distT="0" distB="0" distL="0" distR="0" wp14:anchorId="0B3F28F3" wp14:editId="5CD27124">
+            <wp:extent cx="5943600" cy="5220970"/>
+            <wp:effectExtent l="0" t="0" r="0" b="0"/>
+            <wp:docPr id="1027138422" name="Picture 1"/>
             <wp:cNvGraphicFramePr>
               <a:graphicFrameLocks xmlns:a="http://schemas.openxmlformats.org/drawingml/2006/main" noChangeAspect="1"/>
             </wp:cNvGraphicFramePr>
@@ -56,7 +57,7 @@
               <a:graphicData uri="http://schemas.openxmlformats.org/drawingml/2006/picture">
                 <pic:pic xmlns:pic="http://schemas.openxmlformats.org/drawingml/2006/picture">
                   <pic:nvPicPr>
-                    <pic:cNvPr id="380915947" name=""/>
+                    <pic:cNvPr id="1027138422" name=""/>
                     <pic:cNvPicPr/>
                   </pic:nvPicPr>
                   <pic:blipFill>
@@ -68,7 +69,7 @@
                   <pic:spPr>
                     <a:xfrm>
                       <a:off x="0" y="0"/>
-                      <a:ext cx="5943600" cy="2242820"/>
+                      <a:ext cx="5943600" cy="5220970"/>
                     </a:xfrm>
                     <a:prstGeom prst="rect">
                       <a:avLst/>
@@ -85,10 +86,10 @@
       <w:r>
         <w:lastRenderedPageBreak/>
         <w:drawing>
-          <wp:inline distT="0" distB="0" distL="0" distR="0" wp14:anchorId="76C1637A" wp14:editId="34143071">
-            <wp:extent cx="5943600" cy="3016885"/>
-            <wp:effectExtent l="0" t="0" r="0" b="0"/>
-            <wp:docPr id="1801779151" name="Picture 1"/>
+          <wp:inline distT="0" distB="0" distL="0" distR="0" wp14:anchorId="630A465E" wp14:editId="2A230BD3">
+            <wp:extent cx="5943600" cy="4147820"/>
+            <wp:effectExtent l="0" t="0" r="0" b="5080"/>
+            <wp:docPr id="615913096" name="Picture 1"/>
             <wp:cNvGraphicFramePr>
               <a:graphicFrameLocks xmlns:a="http://schemas.openxmlformats.org/drawingml/2006/main" noChangeAspect="1"/>
             </wp:cNvGraphicFramePr>
@@ -96,7 +97,7 @@
               <a:graphicData uri="http://schemas.openxmlformats.org/drawingml/2006/picture">
                 <pic:pic xmlns:pic="http://schemas.openxmlformats.org/drawingml/2006/picture">
                   <pic:nvPicPr>
-                    <pic:cNvPr id="1801779151" name=""/>
+                    <pic:cNvPr id="615913096" name=""/>
                     <pic:cNvPicPr/>
                   </pic:nvPicPr>
                   <pic:blipFill>
@@ -108,7 +109,7 @@
                   <pic:spPr>
                     <a:xfrm>
                       <a:off x="0" y="0"/>
-                      <a:ext cx="5943600" cy="3016885"/>
+                      <a:ext cx="5943600" cy="4147820"/>
                     </a:xfrm>
                     <a:prstGeom prst="rect">
                       <a:avLst/>
@@ -121,14 +122,14 @@
         </w:drawing>
       </w:r>
     </w:p>
-    <w:p/>
     <w:p>
       <w:r>
+        <w:lastRenderedPageBreak/>
         <w:drawing>
-          <wp:inline distT="0" distB="0" distL="0" distR="0" wp14:anchorId="02F8FF4B" wp14:editId="43F8EC04">
-            <wp:extent cx="5943600" cy="2387600"/>
+          <wp:inline distT="0" distB="0" distL="0" distR="0" wp14:anchorId="2D2B202E" wp14:editId="77648080">
+            <wp:extent cx="5943600" cy="5455285"/>
             <wp:effectExtent l="0" t="0" r="0" b="0"/>
-            <wp:docPr id="2024592179" name="Picture 1"/>
+            <wp:docPr id="1683385956" name="Picture 1"/>
             <wp:cNvGraphicFramePr>
               <a:graphicFrameLocks xmlns:a="http://schemas.openxmlformats.org/drawingml/2006/main" noChangeAspect="1"/>
             </wp:cNvGraphicFramePr>
@@ -136,7 +137,7 @@
               <a:graphicData uri="http://schemas.openxmlformats.org/drawingml/2006/picture">
                 <pic:pic xmlns:pic="http://schemas.openxmlformats.org/drawingml/2006/picture">
                   <pic:nvPicPr>
-                    <pic:cNvPr id="2024592179" name=""/>
+                    <pic:cNvPr id="1683385956" name=""/>
                     <pic:cNvPicPr/>
                   </pic:nvPicPr>
                   <pic:blipFill>
@@ -148,7 +149,7 @@
                   <pic:spPr>
                     <a:xfrm>
                       <a:off x="0" y="0"/>
-                      <a:ext cx="5943600" cy="2387600"/>
+                      <a:ext cx="5943600" cy="5455285"/>
                     </a:xfrm>
                     <a:prstGeom prst="rect">
                       <a:avLst/>
@@ -166,10 +167,10 @@
       <w:r>
         <w:lastRenderedPageBreak/>
         <w:drawing>
-          <wp:inline distT="0" distB="0" distL="0" distR="0" wp14:anchorId="5E7732E8" wp14:editId="790F00DE">
-            <wp:extent cx="5943600" cy="2726055"/>
-            <wp:effectExtent l="0" t="0" r="0" b="0"/>
-            <wp:docPr id="1610525176" name="Picture 1"/>
+          <wp:inline distT="0" distB="0" distL="0" distR="0" wp14:anchorId="21C55B45" wp14:editId="5DA784E7">
+            <wp:extent cx="5943600" cy="3040380"/>
+            <wp:effectExtent l="0" t="0" r="0" b="7620"/>
+            <wp:docPr id="921441777" name="Picture 1"/>
             <wp:cNvGraphicFramePr>
               <a:graphicFrameLocks xmlns:a="http://schemas.openxmlformats.org/drawingml/2006/main" noChangeAspect="1"/>
             </wp:cNvGraphicFramePr>
@@ -177,7 +178,7 @@
               <a:graphicData uri="http://schemas.openxmlformats.org/drawingml/2006/picture">
                 <pic:pic xmlns:pic="http://schemas.openxmlformats.org/drawingml/2006/picture">
                   <pic:nvPicPr>
-                    <pic:cNvPr id="1610525176" name=""/>
+                    <pic:cNvPr id="921441777" name=""/>
                     <pic:cNvPicPr/>
                   </pic:nvPicPr>
                   <pic:blipFill>
@@ -189,7 +190,7 @@
                   <pic:spPr>
                     <a:xfrm>
                       <a:off x="0" y="0"/>
-                      <a:ext cx="5943600" cy="2726055"/>
+                      <a:ext cx="5943600" cy="3040380"/>
                     </a:xfrm>
                     <a:prstGeom prst="rect">
                       <a:avLst/>
@@ -206,10 +207,10 @@
     <w:p>
       <w:r>
         <w:drawing>
-          <wp:inline distT="0" distB="0" distL="0" distR="0" wp14:anchorId="3C88065F" wp14:editId="3C4B2DC8">
-            <wp:extent cx="5943600" cy="2513330"/>
-            <wp:effectExtent l="0" t="0" r="0" b="1270"/>
-            <wp:docPr id="211300127" name="Picture 1"/>
+          <wp:inline distT="0" distB="0" distL="0" distR="0" wp14:anchorId="4278B00C" wp14:editId="392559EC">
+            <wp:extent cx="5943600" cy="3925570"/>
+            <wp:effectExtent l="0" t="0" r="0" b="0"/>
+            <wp:docPr id="747848040" name="Picture 1"/>
             <wp:cNvGraphicFramePr>
               <a:graphicFrameLocks xmlns:a="http://schemas.openxmlformats.org/drawingml/2006/main" noChangeAspect="1"/>
             </wp:cNvGraphicFramePr>
@@ -217,7 +218,7 @@
               <a:graphicData uri="http://schemas.openxmlformats.org/drawingml/2006/picture">
                 <pic:pic xmlns:pic="http://schemas.openxmlformats.org/drawingml/2006/picture">
                   <pic:nvPicPr>
-                    <pic:cNvPr id="211300127" name=""/>
+                    <pic:cNvPr id="747848040" name=""/>
                     <pic:cNvPicPr/>
                   </pic:nvPicPr>
                   <pic:blipFill>
@@ -229,7 +230,7 @@
                   <pic:spPr>
                     <a:xfrm>
                       <a:off x="0" y="0"/>
-                      <a:ext cx="5943600" cy="2513330"/>
+                      <a:ext cx="5943600" cy="3925570"/>
                     </a:xfrm>
                     <a:prstGeom prst="rect">
                       <a:avLst/>
@@ -247,10 +248,10 @@
       <w:r>
         <w:lastRenderedPageBreak/>
         <w:drawing>
-          <wp:inline distT="0" distB="0" distL="0" distR="0" wp14:anchorId="701171A4" wp14:editId="4BD2C81B">
-            <wp:extent cx="5943600" cy="3148965"/>
+          <wp:inline distT="0" distB="0" distL="0" distR="0" wp14:anchorId="71C6380A" wp14:editId="0F1C95B2">
+            <wp:extent cx="5943600" cy="4194175"/>
             <wp:effectExtent l="0" t="0" r="0" b="0"/>
-            <wp:docPr id="1099524159" name="Picture 1"/>
+            <wp:docPr id="2073803038" name="Picture 1"/>
             <wp:cNvGraphicFramePr>
               <a:graphicFrameLocks xmlns:a="http://schemas.openxmlformats.org/drawingml/2006/main" noChangeAspect="1"/>
             </wp:cNvGraphicFramePr>
@@ -258,7 +259,7 @@
               <a:graphicData uri="http://schemas.openxmlformats.org/drawingml/2006/picture">
                 <pic:pic xmlns:pic="http://schemas.openxmlformats.org/drawingml/2006/picture">
                   <pic:nvPicPr>
-                    <pic:cNvPr id="1099524159" name=""/>
+                    <pic:cNvPr id="2073803038" name=""/>
                     <pic:cNvPicPr/>
                   </pic:nvPicPr>
                   <pic:blipFill>
@@ -270,7 +271,86 @@
                   <pic:spPr>
                     <a:xfrm>
                       <a:off x="0" y="0"/>
-                      <a:ext cx="5943600" cy="3148965"/>
+                      <a:ext cx="5943600" cy="4194175"/>
+                    </a:xfrm>
+                    <a:prstGeom prst="rect">
+                      <a:avLst/>
+                    </a:prstGeom>
+                  </pic:spPr>
+                </pic:pic>
+              </a:graphicData>
+            </a:graphic>
+          </wp:inline>
+        </w:drawing>
+      </w:r>
+    </w:p>
+    <w:p>
+      <w:r>
+        <w:drawing>
+          <wp:inline distT="0" distB="0" distL="0" distR="0" wp14:anchorId="1DC02462" wp14:editId="38D07A00">
+            <wp:extent cx="5943600" cy="3134995"/>
+            <wp:effectExtent l="0" t="0" r="0" b="8255"/>
+            <wp:docPr id="858844243" name="Picture 1"/>
+            <wp:cNvGraphicFramePr>
+              <a:graphicFrameLocks xmlns:a="http://schemas.openxmlformats.org/drawingml/2006/main" noChangeAspect="1"/>
+            </wp:cNvGraphicFramePr>
+            <a:graphic xmlns:a="http://schemas.openxmlformats.org/drawingml/2006/main">
+              <a:graphicData uri="http://schemas.openxmlformats.org/drawingml/2006/picture">
+                <pic:pic xmlns:pic="http://schemas.openxmlformats.org/drawingml/2006/picture">
+                  <pic:nvPicPr>
+                    <pic:cNvPr id="858844243" name=""/>
+                    <pic:cNvPicPr/>
+                  </pic:nvPicPr>
+                  <pic:blipFill>
+                    <a:blip r:embed="rId11"/>
+                    <a:stretch>
+                      <a:fillRect/>
+                    </a:stretch>
+                  </pic:blipFill>
+                  <pic:spPr>
+                    <a:xfrm>
+                      <a:off x="0" y="0"/>
+                      <a:ext cx="5943600" cy="3134995"/>
+                    </a:xfrm>
+                    <a:prstGeom prst="rect">
+                      <a:avLst/>
+                    </a:prstGeom>
+                  </pic:spPr>
+                </pic:pic>
+              </a:graphicData>
+            </a:graphic>
+          </wp:inline>
+        </w:drawing>
+      </w:r>
+    </w:p>
+    <w:p>
+      <w:r>
+        <w:lastRenderedPageBreak/>
+        <w:drawing>
+          <wp:inline distT="0" distB="0" distL="0" distR="0" wp14:anchorId="5DB1368A" wp14:editId="4D27110B">
+            <wp:extent cx="5943600" cy="2230755"/>
+            <wp:effectExtent l="0" t="0" r="0" b="0"/>
+            <wp:docPr id="42043310" name="Picture 1"/>
+            <wp:cNvGraphicFramePr>
+              <a:graphicFrameLocks xmlns:a="http://schemas.openxmlformats.org/drawingml/2006/main" noChangeAspect="1"/>
+            </wp:cNvGraphicFramePr>
+            <a:graphic xmlns:a="http://schemas.openxmlformats.org/drawingml/2006/main">
+              <a:graphicData uri="http://schemas.openxmlformats.org/drawingml/2006/picture">
+                <pic:pic xmlns:pic="http://schemas.openxmlformats.org/drawingml/2006/picture">
+                  <pic:nvPicPr>
+                    <pic:cNvPr id="42043310" name=""/>
+                    <pic:cNvPicPr/>
+                  </pic:nvPicPr>
+                  <pic:blipFill>
+                    <a:blip r:embed="rId12"/>
+                    <a:stretch>
+                      <a:fillRect/>
+                    </a:stretch>
+                  </pic:blipFill>
+                  <pic:spPr>
+                    <a:xfrm>
+                      <a:off x="0" y="0"/>
+                      <a:ext cx="5943600" cy="2230755"/>
                     </a:xfrm>
                     <a:prstGeom prst="rect">
                       <a:avLst/>
@@ -287,10 +367,10 @@
     <w:p>
       <w:r>
         <w:drawing>
-          <wp:inline distT="0" distB="0" distL="0" distR="0" wp14:anchorId="025AC758" wp14:editId="72DBA249">
-            <wp:extent cx="5943600" cy="2331085"/>
-            <wp:effectExtent l="0" t="0" r="0" b="0"/>
-            <wp:docPr id="1192328499" name="Picture 1"/>
+          <wp:inline distT="0" distB="0" distL="0" distR="0" wp14:anchorId="3D5B243D" wp14:editId="1FCCBF65">
+            <wp:extent cx="5943600" cy="4704080"/>
+            <wp:effectExtent l="0" t="0" r="0" b="1270"/>
+            <wp:docPr id="1676108048" name="Picture 1"/>
             <wp:cNvGraphicFramePr>
               <a:graphicFrameLocks xmlns:a="http://schemas.openxmlformats.org/drawingml/2006/main" noChangeAspect="1"/>
             </wp:cNvGraphicFramePr>
@@ -298,11 +378,11 @@
               <a:graphicData uri="http://schemas.openxmlformats.org/drawingml/2006/picture">
                 <pic:pic xmlns:pic="http://schemas.openxmlformats.org/drawingml/2006/picture">
                   <pic:nvPicPr>
-                    <pic:cNvPr id="1192328499" name=""/>
+                    <pic:cNvPr id="1676108048" name=""/>
                     <pic:cNvPicPr/>
                   </pic:nvPicPr>
                   <pic:blipFill>
-                    <a:blip r:embed="rId11"/>
+                    <a:blip r:embed="rId13"/>
                     <a:stretch>
                       <a:fillRect/>
                     </a:stretch>
@@ -310,7 +390,7 @@
                   <pic:spPr>
                     <a:xfrm>
                       <a:off x="0" y="0"/>
-                      <a:ext cx="5943600" cy="2331085"/>
+                      <a:ext cx="5943600" cy="4704080"/>
                     </a:xfrm>
                     <a:prstGeom prst="rect">
                       <a:avLst/>
@@ -323,6 +403,130 @@
         </w:drawing>
       </w:r>
     </w:p>
+    <w:p/>
+    <w:p/>
+    <w:p/>
+    <w:p>
+      <w:r>
+        <w:drawing>
+          <wp:inline distT="0" distB="0" distL="0" distR="0" wp14:anchorId="06BC27F2" wp14:editId="6AEB0C2C">
+            <wp:extent cx="5943600" cy="3620770"/>
+            <wp:effectExtent l="0" t="0" r="0" b="0"/>
+            <wp:docPr id="1761983885" name="Picture 1"/>
+            <wp:cNvGraphicFramePr>
+              <a:graphicFrameLocks xmlns:a="http://schemas.openxmlformats.org/drawingml/2006/main" noChangeAspect="1"/>
+            </wp:cNvGraphicFramePr>
+            <a:graphic xmlns:a="http://schemas.openxmlformats.org/drawingml/2006/main">
+              <a:graphicData uri="http://schemas.openxmlformats.org/drawingml/2006/picture">
+                <pic:pic xmlns:pic="http://schemas.openxmlformats.org/drawingml/2006/picture">
+                  <pic:nvPicPr>
+                    <pic:cNvPr id="1761983885" name=""/>
+                    <pic:cNvPicPr/>
+                  </pic:nvPicPr>
+                  <pic:blipFill>
+                    <a:blip r:embed="rId14"/>
+                    <a:stretch>
+                      <a:fillRect/>
+                    </a:stretch>
+                  </pic:blipFill>
+                  <pic:spPr>
+                    <a:xfrm>
+                      <a:off x="0" y="0"/>
+                      <a:ext cx="5943600" cy="3620770"/>
+                    </a:xfrm>
+                    <a:prstGeom prst="rect">
+                      <a:avLst/>
+                    </a:prstGeom>
+                  </pic:spPr>
+                </pic:pic>
+              </a:graphicData>
+            </a:graphic>
+          </wp:inline>
+        </w:drawing>
+      </w:r>
+    </w:p>
+    <w:p>
+      <w:r>
+        <w:lastRenderedPageBreak/>
+        <w:drawing>
+          <wp:inline distT="0" distB="0" distL="0" distR="0" wp14:anchorId="2D9C09E2" wp14:editId="308E1BF3">
+            <wp:extent cx="5943600" cy="4688840"/>
+            <wp:effectExtent l="0" t="0" r="0" b="0"/>
+            <wp:docPr id="595587602" name="Picture 1"/>
+            <wp:cNvGraphicFramePr>
+              <a:graphicFrameLocks xmlns:a="http://schemas.openxmlformats.org/drawingml/2006/main" noChangeAspect="1"/>
+            </wp:cNvGraphicFramePr>
+            <a:graphic xmlns:a="http://schemas.openxmlformats.org/drawingml/2006/main">
+              <a:graphicData uri="http://schemas.openxmlformats.org/drawingml/2006/picture">
+                <pic:pic xmlns:pic="http://schemas.openxmlformats.org/drawingml/2006/picture">
+                  <pic:nvPicPr>
+                    <pic:cNvPr id="595587602" name=""/>
+                    <pic:cNvPicPr/>
+                  </pic:nvPicPr>
+                  <pic:blipFill>
+                    <a:blip r:embed="rId15"/>
+                    <a:stretch>
+                      <a:fillRect/>
+                    </a:stretch>
+                  </pic:blipFill>
+                  <pic:spPr>
+                    <a:xfrm>
+                      <a:off x="0" y="0"/>
+                      <a:ext cx="5943600" cy="4688840"/>
+                    </a:xfrm>
+                    <a:prstGeom prst="rect">
+                      <a:avLst/>
+                    </a:prstGeom>
+                  </pic:spPr>
+                </pic:pic>
+              </a:graphicData>
+            </a:graphic>
+          </wp:inline>
+        </w:drawing>
+      </w:r>
+    </w:p>
+    <w:p/>
+    <w:p>
+      <w:r>
+        <w:lastRenderedPageBreak/>
+        <w:drawing>
+          <wp:inline distT="0" distB="0" distL="0" distR="0" wp14:anchorId="55E93CA7" wp14:editId="4117872B">
+            <wp:extent cx="5943600" cy="3157855"/>
+            <wp:effectExtent l="0" t="0" r="0" b="4445"/>
+            <wp:docPr id="1770408774" name="Picture 1"/>
+            <wp:cNvGraphicFramePr>
+              <a:graphicFrameLocks xmlns:a="http://schemas.openxmlformats.org/drawingml/2006/main" noChangeAspect="1"/>
+            </wp:cNvGraphicFramePr>
+            <a:graphic xmlns:a="http://schemas.openxmlformats.org/drawingml/2006/main">
+              <a:graphicData uri="http://schemas.openxmlformats.org/drawingml/2006/picture">
+                <pic:pic xmlns:pic="http://schemas.openxmlformats.org/drawingml/2006/picture">
+                  <pic:nvPicPr>
+                    <pic:cNvPr id="1770408774" name=""/>
+                    <pic:cNvPicPr/>
+                  </pic:nvPicPr>
+                  <pic:blipFill>
+                    <a:blip r:embed="rId16"/>
+                    <a:stretch>
+                      <a:fillRect/>
+                    </a:stretch>
+                  </pic:blipFill>
+                  <pic:spPr>
+                    <a:xfrm>
+                      <a:off x="0" y="0"/>
+                      <a:ext cx="5943600" cy="3157855"/>
+                    </a:xfrm>
+                    <a:prstGeom prst="rect">
+                      <a:avLst/>
+                    </a:prstGeom>
+                  </pic:spPr>
+                </pic:pic>
+              </a:graphicData>
+            </a:graphic>
+          </wp:inline>
+        </w:drawing>
+      </w:r>
+    </w:p>
+    <w:p/>
     <w:sectPr>
       <w:pgSz w:w="12240" w:h="15840"/>
       <w:pgMar w:top="1440" w:right="1440" w:bottom="1440" w:left="1440" w:header="720" w:footer="720" w:gutter="0"/>

</xml_diff>